<commit_message>
se agregaron proyectos finales del semestre 5
</commit_message>
<xml_diff>
--- a/Semestre 5/Gestion por indicadores/Proyecto Final/Proyecto final.docx
+++ b/Semestre 5/Gestion por indicadores/Proyecto Final/Proyecto final.docx
@@ -2861,23 +2861,7 @@
         <w:jc w:val="both"/>
       </w:pPr>
       <w:r>
-        <w:t xml:space="preserve">Transformación de </w:t>
-      </w:r>
-      <w:proofErr w:type="gramStart"/>
-      <w:r>
-        <w:t>la variables</w:t>
-      </w:r>
-      <w:proofErr w:type="gramEnd"/>
-      <w:r>
-        <w:t xml:space="preserve"> tipo Likert para evitar el error de la escala y usarlo como variables independiente </w:t>
-      </w:r>
-      <w:proofErr w:type="spellStart"/>
-      <w:r>
-        <w:t>dummy</w:t>
-      </w:r>
-      <w:proofErr w:type="spellEnd"/>
-      <w:r>
-        <w:t xml:space="preserve"> para una mejor manipulación de estas:</w:t>
+        <w:t>Transformación de la variables tipo Likert para evitar el error de la escala y usarlo como variables independiente dummy para una mejor manipulación de estas:</w:t>
       </w:r>
     </w:p>
     <w:p>
@@ -3050,23 +3034,7 @@
         <w:jc w:val="both"/>
       </w:pPr>
       <w:r>
-        <w:t xml:space="preserve">Se realiza un grafico de caja para revisar cuales son los </w:t>
-      </w:r>
-      <w:proofErr w:type="spellStart"/>
-      <w:r>
-        <w:t>Outliers</w:t>
-      </w:r>
-      <w:proofErr w:type="spellEnd"/>
-      <w:r>
-        <w:t xml:space="preserve"> </w:t>
-      </w:r>
-      <w:proofErr w:type="spellStart"/>
-      <w:r>
-        <w:t>mas</w:t>
-      </w:r>
-      <w:proofErr w:type="spellEnd"/>
-      <w:r>
-        <w:t xml:space="preserve"> y menos relevantes para el modelo:</w:t>
+        <w:t>Se realiza un grafico de caja para revisar cuales son los Outliers mas y menos relevantes para el modelo:</w:t>
       </w:r>
     </w:p>
     <w:p>
@@ -3216,21 +3184,14 @@
         <w:jc w:val="both"/>
       </w:pPr>
       <w:r>
-        <w:t xml:space="preserve">Duración en </w:t>
-      </w:r>
-      <w:proofErr w:type="spellStart"/>
-      <w:r>
-        <w:t>pagina</w:t>
-      </w:r>
-      <w:proofErr w:type="spellEnd"/>
+        <w:t>Duración en pagina</w:t>
+      </w:r>
       <w:r>
         <w:t xml:space="preserve"> / </w:t>
       </w:r>
-      <w:proofErr w:type="spellStart"/>
       <w:r>
         <w:t>Administrative_Duration</w:t>
       </w:r>
-      <w:proofErr w:type="spellEnd"/>
     </w:p>
     <w:p>
       <w:pPr>
@@ -3247,11 +3208,9 @@
       <w:r>
         <w:t xml:space="preserve"> / </w:t>
       </w:r>
-      <w:proofErr w:type="spellStart"/>
       <w:r>
         <w:t>ProductRelated</w:t>
       </w:r>
-      <w:proofErr w:type="spellEnd"/>
     </w:p>
     <w:p>
       <w:pPr>
@@ -3263,24 +3222,14 @@
         <w:jc w:val="both"/>
       </w:pPr>
       <w:r>
-        <w:t xml:space="preserve">Duración </w:t>
-      </w:r>
-      <w:proofErr w:type="spellStart"/>
-      <w:r>
-        <w:t>paginas</w:t>
-      </w:r>
-      <w:proofErr w:type="spellEnd"/>
-      <w:r>
-        <w:t xml:space="preserve"> visitadas</w:t>
+        <w:t>Duración paginas visitadas</w:t>
       </w:r>
       <w:r>
         <w:t xml:space="preserve"> / </w:t>
       </w:r>
-      <w:proofErr w:type="spellStart"/>
       <w:r>
         <w:t>Informational_Duration</w:t>
       </w:r>
-      <w:proofErr w:type="spellEnd"/>
     </w:p>
     <w:p>
       <w:pPr>
@@ -3298,11 +3247,9 @@
       <w:r>
         <w:t xml:space="preserve">/ </w:t>
       </w:r>
-      <w:proofErr w:type="spellStart"/>
       <w:r>
         <w:t>ProductRelated_Duration</w:t>
       </w:r>
-      <w:proofErr w:type="spellEnd"/>
     </w:p>
     <w:p>
       <w:pPr>
@@ -3319,11 +3266,9 @@
       <w:r>
         <w:t xml:space="preserve"> / </w:t>
       </w:r>
-      <w:proofErr w:type="spellStart"/>
       <w:r>
         <w:t>BounceRates</w:t>
       </w:r>
-      <w:proofErr w:type="spellEnd"/>
     </w:p>
     <w:p>
       <w:pPr>
@@ -3340,11 +3285,9 @@
       <w:r>
         <w:t xml:space="preserve">/ </w:t>
       </w:r>
-      <w:proofErr w:type="spellStart"/>
       <w:r>
         <w:t>ExitRates</w:t>
       </w:r>
-      <w:proofErr w:type="spellEnd"/>
     </w:p>
     <w:p>
       <w:pPr>
@@ -3356,24 +3299,14 @@
         <w:jc w:val="both"/>
       </w:pPr>
       <w:r>
-        <w:t xml:space="preserve">Valores de </w:t>
-      </w:r>
-      <w:proofErr w:type="spellStart"/>
-      <w:r>
-        <w:t>pagina</w:t>
-      </w:r>
-      <w:proofErr w:type="spellEnd"/>
-      <w:r>
-        <w:t xml:space="preserve"> </w:t>
+        <w:t xml:space="preserve">Valores de pagina </w:t>
       </w:r>
       <w:r>
         <w:t xml:space="preserve">/ </w:t>
       </w:r>
-      <w:proofErr w:type="spellStart"/>
       <w:r>
         <w:t>PageValues</w:t>
       </w:r>
-      <w:proofErr w:type="spellEnd"/>
     </w:p>
     <w:p>
       <w:pPr>
@@ -3390,11 +3323,9 @@
       <w:r>
         <w:t xml:space="preserve"> / </w:t>
       </w:r>
-      <w:proofErr w:type="spellStart"/>
       <w:r>
         <w:t>SpecialDay</w:t>
       </w:r>
-      <w:proofErr w:type="spellEnd"/>
     </w:p>
     <w:p>
       <w:pPr>
@@ -3417,6 +3348,9 @@
         <w:jc w:val="both"/>
       </w:pPr>
       <w:r>
+        <w:rPr>
+          <w:noProof/>
+        </w:rPr>
         <w:drawing>
           <wp:inline distT="0" distB="0" distL="0" distR="0" wp14:anchorId="320A563D" wp14:editId="4696016A">
             <wp:extent cx="5612130" cy="2101215"/>
@@ -3499,6 +3433,207 @@
         <w:pStyle w:val="Prrafodelista"/>
         <w:jc w:val="both"/>
       </w:pPr>
+      <w:r>
+        <w:t>Tomamos en cuenta la correlación con la variable que finaliza todo el proceso para medir la efectividad general y eliminamos las variables que no tiene relación alguna con esta variable</w:t>
+      </w:r>
+    </w:p>
+    <w:p>
+      <w:pPr>
+        <w:pStyle w:val="Prrafodelista"/>
+        <w:jc w:val="both"/>
+      </w:pPr>
+    </w:p>
+    <w:p>
+      <w:pPr>
+        <w:pStyle w:val="Prrafodelista"/>
+        <w:jc w:val="both"/>
+      </w:pPr>
+      <w:r>
+        <w:rPr>
+          <w:noProof/>
+        </w:rPr>
+        <w:drawing>
+          <wp:inline distT="0" distB="0" distL="0" distR="0" wp14:anchorId="23344EB1" wp14:editId="7D145438">
+            <wp:extent cx="5612130" cy="179070"/>
+            <wp:effectExtent l="0" t="0" r="0" b="0"/>
+            <wp:docPr id="1391660842" name="Imagen 1"/>
+            <wp:cNvGraphicFramePr>
+              <a:graphicFrameLocks xmlns:a="http://schemas.openxmlformats.org/drawingml/2006/main" noChangeAspect="1"/>
+            </wp:cNvGraphicFramePr>
+            <a:graphic xmlns:a="http://schemas.openxmlformats.org/drawingml/2006/main">
+              <a:graphicData uri="http://schemas.openxmlformats.org/drawingml/2006/picture">
+                <pic:pic xmlns:pic="http://schemas.openxmlformats.org/drawingml/2006/picture">
+                  <pic:nvPicPr>
+                    <pic:cNvPr id="1391660842" name=""/>
+                    <pic:cNvPicPr/>
+                  </pic:nvPicPr>
+                  <pic:blipFill>
+                    <a:blip r:embed="rId11"/>
+                    <a:stretch>
+                      <a:fillRect/>
+                    </a:stretch>
+                  </pic:blipFill>
+                  <pic:spPr>
+                    <a:xfrm>
+                      <a:off x="0" y="0"/>
+                      <a:ext cx="5612130" cy="179070"/>
+                    </a:xfrm>
+                    <a:prstGeom prst="rect">
+                      <a:avLst/>
+                    </a:prstGeom>
+                  </pic:spPr>
+                </pic:pic>
+              </a:graphicData>
+            </a:graphic>
+          </wp:inline>
+        </w:drawing>
+      </w:r>
+    </w:p>
+    <w:p>
+      <w:pPr>
+        <w:pStyle w:val="Prrafodelista"/>
+        <w:jc w:val="both"/>
+      </w:pPr>
+    </w:p>
+    <w:p>
+      <w:pPr>
+        <w:pStyle w:val="Prrafodelista"/>
+        <w:jc w:val="both"/>
+      </w:pPr>
+      <w:r>
+        <w:t xml:space="preserve">Quedando con una tabla así: </w:t>
+      </w:r>
+    </w:p>
+    <w:p>
+      <w:pPr>
+        <w:pStyle w:val="Prrafodelista"/>
+        <w:jc w:val="both"/>
+      </w:pPr>
+      <w:r>
+        <w:rPr>
+          <w:noProof/>
+        </w:rPr>
+        <w:lastRenderedPageBreak/>
+        <w:drawing>
+          <wp:inline distT="0" distB="0" distL="0" distR="0" wp14:anchorId="5CD580F8" wp14:editId="2854D6DC">
+            <wp:extent cx="5612130" cy="3045460"/>
+            <wp:effectExtent l="0" t="0" r="0" b="0"/>
+            <wp:docPr id="282692249" name="Imagen 1"/>
+            <wp:cNvGraphicFramePr>
+              <a:graphicFrameLocks xmlns:a="http://schemas.openxmlformats.org/drawingml/2006/main" noChangeAspect="1"/>
+            </wp:cNvGraphicFramePr>
+            <a:graphic xmlns:a="http://schemas.openxmlformats.org/drawingml/2006/main">
+              <a:graphicData uri="http://schemas.openxmlformats.org/drawingml/2006/picture">
+                <pic:pic xmlns:pic="http://schemas.openxmlformats.org/drawingml/2006/picture">
+                  <pic:nvPicPr>
+                    <pic:cNvPr id="282692249" name=""/>
+                    <pic:cNvPicPr/>
+                  </pic:nvPicPr>
+                  <pic:blipFill>
+                    <a:blip r:embed="rId12"/>
+                    <a:stretch>
+                      <a:fillRect/>
+                    </a:stretch>
+                  </pic:blipFill>
+                  <pic:spPr>
+                    <a:xfrm>
+                      <a:off x="0" y="0"/>
+                      <a:ext cx="5612130" cy="3045460"/>
+                    </a:xfrm>
+                    <a:prstGeom prst="rect">
+                      <a:avLst/>
+                    </a:prstGeom>
+                  </pic:spPr>
+                </pic:pic>
+              </a:graphicData>
+            </a:graphic>
+          </wp:inline>
+        </w:drawing>
+      </w:r>
+    </w:p>
+    <w:p>
+      <w:pPr>
+        <w:pStyle w:val="Prrafodelista"/>
+        <w:jc w:val="both"/>
+      </w:pPr>
+    </w:p>
+    <w:p>
+      <w:pPr>
+        <w:pStyle w:val="Prrafodelista"/>
+        <w:jc w:val="both"/>
+      </w:pPr>
+      <w:r>
+        <w:t xml:space="preserve">Identificando las variables </w:t>
+      </w:r>
+      <w:r>
+        <w:rPr>
+          <w:b/>
+          <w:bCs/>
+          <w:u w:val="single"/>
+        </w:rPr>
+        <w:t>Administrative, ProductRelated, ProductRelated_Duration, BounceRates, ExitRates, PageValues, M11, New_Visitor y Returning_Visitor</w:t>
+      </w:r>
+      <w:r>
+        <w:t xml:space="preserve"> </w:t>
+      </w:r>
+      <w:r>
+        <w:t xml:space="preserve">son </w:t>
+      </w:r>
+      <w:r>
+        <w:rPr>
+          <w:b/>
+          <w:bCs/>
+        </w:rPr>
+        <w:t xml:space="preserve">INDEPENDIENTES </w:t>
+      </w:r>
+      <w:r>
+        <w:t xml:space="preserve">y la variable </w:t>
+      </w:r>
+      <w:r>
+        <w:rPr>
+          <w:b/>
+          <w:bCs/>
+          <w:u w:val="single"/>
+        </w:rPr>
+        <w:t>Revenue</w:t>
+      </w:r>
+      <w:r>
+        <w:t xml:space="preserve"> </w:t>
+      </w:r>
+      <w:r>
+        <w:t xml:space="preserve">como </w:t>
+      </w:r>
+      <w:r>
+        <w:rPr>
+          <w:b/>
+          <w:bCs/>
+        </w:rPr>
+        <w:t>DEPENDIENTE</w:t>
+      </w:r>
+      <w:r>
+        <w:t>.</w:t>
+      </w:r>
+      <w:r>
+        <w:t xml:space="preserve"> </w:t>
+      </w:r>
+      <w:r>
+        <w:t xml:space="preserve">Esto es a causa de que la transacción es el resultado final de una serie de métricas y variables que afectan e impactan en la compra. </w:t>
+      </w:r>
+      <w:r>
+        <w:t xml:space="preserve"> </w:t>
+      </w:r>
+    </w:p>
+    <w:p>
+      <w:pPr>
+        <w:pStyle w:val="Prrafodelista"/>
+        <w:jc w:val="both"/>
+      </w:pPr>
+    </w:p>
+    <w:p>
+      <w:pPr>
+        <w:pStyle w:val="Prrafodelista"/>
+        <w:jc w:val="both"/>
+      </w:pPr>
     </w:p>
     <w:p>
       <w:pPr>
@@ -3525,6 +3660,157 @@
     <w:p>
       <w:pPr>
         <w:pStyle w:val="Prrafodelista"/>
+        <w:jc w:val="both"/>
+      </w:pPr>
+    </w:p>
+    <w:p>
+      <w:pPr>
+        <w:pStyle w:val="Prrafodelista"/>
+        <w:jc w:val="both"/>
+      </w:pPr>
+      <w:r>
+        <w:rPr>
+          <w:noProof/>
+        </w:rPr>
+        <w:drawing>
+          <wp:inline distT="0" distB="0" distL="0" distR="0" wp14:anchorId="21938383" wp14:editId="18FF3214">
+            <wp:extent cx="5612130" cy="2143760"/>
+            <wp:effectExtent l="0" t="0" r="0" b="0"/>
+            <wp:docPr id="1374759053" name="Imagen 1"/>
+            <wp:cNvGraphicFramePr>
+              <a:graphicFrameLocks xmlns:a="http://schemas.openxmlformats.org/drawingml/2006/main" noChangeAspect="1"/>
+            </wp:cNvGraphicFramePr>
+            <a:graphic xmlns:a="http://schemas.openxmlformats.org/drawingml/2006/main">
+              <a:graphicData uri="http://schemas.openxmlformats.org/drawingml/2006/picture">
+                <pic:pic xmlns:pic="http://schemas.openxmlformats.org/drawingml/2006/picture">
+                  <pic:nvPicPr>
+                    <pic:cNvPr id="1374759053" name=""/>
+                    <pic:cNvPicPr/>
+                  </pic:nvPicPr>
+                  <pic:blipFill>
+                    <a:blip r:embed="rId13"/>
+                    <a:stretch>
+                      <a:fillRect/>
+                    </a:stretch>
+                  </pic:blipFill>
+                  <pic:spPr>
+                    <a:xfrm>
+                      <a:off x="0" y="0"/>
+                      <a:ext cx="5612130" cy="2143760"/>
+                    </a:xfrm>
+                    <a:prstGeom prst="rect">
+                      <a:avLst/>
+                    </a:prstGeom>
+                  </pic:spPr>
+                </pic:pic>
+              </a:graphicData>
+            </a:graphic>
+          </wp:inline>
+        </w:drawing>
+      </w:r>
+    </w:p>
+    <w:p>
+      <w:pPr>
+        <w:pStyle w:val="Prrafodelista"/>
+        <w:jc w:val="both"/>
+      </w:pPr>
+      <w:r>
+        <w:rPr>
+          <w:noProof/>
+        </w:rPr>
+        <w:lastRenderedPageBreak/>
+        <w:drawing>
+          <wp:inline distT="0" distB="0" distL="0" distR="0" wp14:anchorId="44613F23" wp14:editId="068133A4">
+            <wp:extent cx="5612130" cy="1221740"/>
+            <wp:effectExtent l="0" t="0" r="0" b="0"/>
+            <wp:docPr id="765256686" name="Imagen 1" descr="Tabla&#10;&#10;Descripción generada automáticamente"/>
+            <wp:cNvGraphicFramePr>
+              <a:graphicFrameLocks xmlns:a="http://schemas.openxmlformats.org/drawingml/2006/main" noChangeAspect="1"/>
+            </wp:cNvGraphicFramePr>
+            <a:graphic xmlns:a="http://schemas.openxmlformats.org/drawingml/2006/main">
+              <a:graphicData uri="http://schemas.openxmlformats.org/drawingml/2006/picture">
+                <pic:pic xmlns:pic="http://schemas.openxmlformats.org/drawingml/2006/picture">
+                  <pic:nvPicPr>
+                    <pic:cNvPr id="765256686" name="Imagen 1" descr="Tabla&#10;&#10;Descripción generada automáticamente"/>
+                    <pic:cNvPicPr/>
+                  </pic:nvPicPr>
+                  <pic:blipFill>
+                    <a:blip r:embed="rId14"/>
+                    <a:stretch>
+                      <a:fillRect/>
+                    </a:stretch>
+                  </pic:blipFill>
+                  <pic:spPr>
+                    <a:xfrm>
+                      <a:off x="0" y="0"/>
+                      <a:ext cx="5612130" cy="1221740"/>
+                    </a:xfrm>
+                    <a:prstGeom prst="rect">
+                      <a:avLst/>
+                    </a:prstGeom>
+                  </pic:spPr>
+                </pic:pic>
+              </a:graphicData>
+            </a:graphic>
+          </wp:inline>
+        </w:drawing>
+      </w:r>
+    </w:p>
+    <w:p>
+      <w:pPr>
+        <w:pStyle w:val="Prrafodelista"/>
+        <w:jc w:val="both"/>
+      </w:pPr>
+      <w:r>
+        <w:rPr>
+          <w:noProof/>
+        </w:rPr>
+        <w:drawing>
+          <wp:inline distT="0" distB="0" distL="0" distR="0" wp14:anchorId="22497ED4" wp14:editId="2BA04382">
+            <wp:extent cx="4594860" cy="2191891"/>
+            <wp:effectExtent l="0" t="0" r="0" b="0"/>
+            <wp:docPr id="1946930378" name="Imagen 1"/>
+            <wp:cNvGraphicFramePr>
+              <a:graphicFrameLocks xmlns:a="http://schemas.openxmlformats.org/drawingml/2006/main" noChangeAspect="1"/>
+            </wp:cNvGraphicFramePr>
+            <a:graphic xmlns:a="http://schemas.openxmlformats.org/drawingml/2006/main">
+              <a:graphicData uri="http://schemas.openxmlformats.org/drawingml/2006/picture">
+                <pic:pic xmlns:pic="http://schemas.openxmlformats.org/drawingml/2006/picture">
+                  <pic:nvPicPr>
+                    <pic:cNvPr id="1946930378" name=""/>
+                    <pic:cNvPicPr/>
+                  </pic:nvPicPr>
+                  <pic:blipFill>
+                    <a:blip r:embed="rId15"/>
+                    <a:stretch>
+                      <a:fillRect/>
+                    </a:stretch>
+                  </pic:blipFill>
+                  <pic:spPr>
+                    <a:xfrm>
+                      <a:off x="0" y="0"/>
+                      <a:ext cx="4602027" cy="2195310"/>
+                    </a:xfrm>
+                    <a:prstGeom prst="rect">
+                      <a:avLst/>
+                    </a:prstGeom>
+                  </pic:spPr>
+                </pic:pic>
+              </a:graphicData>
+            </a:graphic>
+          </wp:inline>
+        </w:drawing>
+      </w:r>
+    </w:p>
+    <w:p>
+      <w:pPr>
+        <w:pStyle w:val="Prrafodelista"/>
+        <w:jc w:val="both"/>
+      </w:pPr>
+    </w:p>
+    <w:p>
+      <w:pPr>
+        <w:pStyle w:val="Prrafodelista"/>
         <w:numPr>
           <w:ilvl w:val="0"/>
           <w:numId w:val="1"/>
@@ -3548,8 +3834,123 @@
         <w:t xml:space="preserve">Comparar los resultados de 5 con 6, y establecer el mejor resultado. </w:t>
       </w:r>
       <w:r>
-        <w:t>Determinar si los porcentajes de la variable objetivo son adecuados para el análisis que se hizo en 5.</w:t>
-      </w:r>
+        <w:t>Determinar si los porcentajes de la variable objetivo son adecuados para el análisis que se hizo en 5</w:t>
+      </w:r>
+    </w:p>
+    <w:p>
+      <w:pPr>
+        <w:pStyle w:val="Prrafodelista"/>
+        <w:jc w:val="both"/>
+      </w:pPr>
+    </w:p>
+    <w:p>
+      <w:pPr>
+        <w:pStyle w:val="Prrafodelista"/>
+        <w:jc w:val="both"/>
+      </w:pPr>
+      <w:r>
+        <w:t>Al analizar las variables relevantes del efecto podemos concluir que:</w:t>
+      </w:r>
+    </w:p>
+    <w:p>
+      <w:pPr>
+        <w:pStyle w:val="Prrafodelista"/>
+        <w:jc w:val="both"/>
+      </w:pPr>
+      <w:r>
+        <w:drawing>
+          <wp:inline distT="0" distB="0" distL="0" distR="0" wp14:anchorId="5CF0B031" wp14:editId="28922D59">
+            <wp:extent cx="5074920" cy="1655464"/>
+            <wp:effectExtent l="0" t="0" r="0" b="0"/>
+            <wp:docPr id="1946162971" name="Imagen 1"/>
+            <wp:cNvGraphicFramePr>
+              <a:graphicFrameLocks xmlns:a="http://schemas.openxmlformats.org/drawingml/2006/main" noChangeAspect="1"/>
+            </wp:cNvGraphicFramePr>
+            <a:graphic xmlns:a="http://schemas.openxmlformats.org/drawingml/2006/main">
+              <a:graphicData uri="http://schemas.openxmlformats.org/drawingml/2006/picture">
+                <pic:pic xmlns:pic="http://schemas.openxmlformats.org/drawingml/2006/picture">
+                  <pic:nvPicPr>
+                    <pic:cNvPr id="1946162971" name=""/>
+                    <pic:cNvPicPr/>
+                  </pic:nvPicPr>
+                  <pic:blipFill>
+                    <a:blip r:embed="rId16"/>
+                    <a:stretch>
+                      <a:fillRect/>
+                    </a:stretch>
+                  </pic:blipFill>
+                  <pic:spPr>
+                    <a:xfrm>
+                      <a:off x="0" y="0"/>
+                      <a:ext cx="5095999" cy="1662340"/>
+                    </a:xfrm>
+                    <a:prstGeom prst="rect">
+                      <a:avLst/>
+                    </a:prstGeom>
+                  </pic:spPr>
+                </pic:pic>
+              </a:graphicData>
+            </a:graphic>
+          </wp:inline>
+        </w:drawing>
+      </w:r>
+    </w:p>
+    <w:p>
+      <w:pPr>
+        <w:pStyle w:val="Prrafodelista"/>
+        <w:numPr>
+          <w:ilvl w:val="0"/>
+          <w:numId w:val="3"/>
+        </w:numPr>
+        <w:jc w:val="both"/>
+      </w:pPr>
+      <w:r>
+        <w:t xml:space="preserve">Se puede evidenciar las </w:t>
+      </w:r>
+      <w:r>
+        <w:t>variables mas significativas</w:t>
+      </w:r>
+      <w:r>
+        <w:t xml:space="preserve"> gracias al p-valor, teniendo en cuenta que para ser relevantes deben de </w:t>
+      </w:r>
+      <w:r>
+        <w:t>estar por debajo de 0,05</w:t>
+      </w:r>
+    </w:p>
+    <w:p>
+      <w:pPr>
+        <w:pStyle w:val="Prrafodelista"/>
+        <w:numPr>
+          <w:ilvl w:val="0"/>
+          <w:numId w:val="3"/>
+        </w:numPr>
+        <w:jc w:val="both"/>
+      </w:pPr>
+      <w:r>
+        <w:t>Se puede evidenciar que las variables significativas tienden a tener un eficiente negativo reflejando que impacta de manera inversamente proporcional incrementando la probabilidad de que ocurra el evento</w:t>
+      </w:r>
+    </w:p>
+    <w:p>
+      <w:pPr>
+        <w:pStyle w:val="Prrafodelista"/>
+        <w:numPr>
+          <w:ilvl w:val="0"/>
+          <w:numId w:val="3"/>
+        </w:numPr>
+        <w:jc w:val="both"/>
+      </w:pPr>
+      <w:r>
+        <w:t>Gracias al Alpha podemos apreciar las variables mas signi</w:t>
+      </w:r>
+      <w:r>
+        <w:t>ficativas que esta por encima de 1</w:t>
+      </w:r>
+    </w:p>
+    <w:p>
+      <w:pPr>
+        <w:pStyle w:val="Prrafodelista"/>
+        <w:jc w:val="both"/>
+      </w:pPr>
     </w:p>
     <w:p>
       <w:pPr>
@@ -3561,8 +3962,82 @@
         <w:jc w:val="both"/>
       </w:pPr>
       <w:r>
+        <w:lastRenderedPageBreak/>
         <w:t>Tener en cuenta para el análisis: coeficientes de las variables independientes, significancias, coeficiente de determinación, evaluación de la precisión del modelo (matriz de confusión), curva ROC, entre otros.</w:t>
       </w:r>
+    </w:p>
+    <w:p>
+      <w:pPr>
+        <w:pStyle w:val="Prrafodelista"/>
+        <w:jc w:val="both"/>
+      </w:pPr>
+    </w:p>
+    <w:p>
+      <w:pPr>
+        <w:pStyle w:val="Prrafodelista"/>
+        <w:jc w:val="both"/>
+      </w:pPr>
+      <w:r>
+        <w:rPr>
+          <w:noProof/>
+        </w:rPr>
+        <w:drawing>
+          <wp:inline distT="0" distB="0" distL="0" distR="0" wp14:anchorId="36077E5C" wp14:editId="6E1F7C49">
+            <wp:extent cx="3825240" cy="2326545"/>
+            <wp:effectExtent l="0" t="0" r="0" b="0"/>
+            <wp:docPr id="1224113727" name="Imagen 1" descr="Gráfico, Gráfico de líneas, Gráfico de dispersión&#10;&#10;Descripción generada automáticamente"/>
+            <wp:cNvGraphicFramePr>
+              <a:graphicFrameLocks xmlns:a="http://schemas.openxmlformats.org/drawingml/2006/main" noChangeAspect="1"/>
+            </wp:cNvGraphicFramePr>
+            <a:graphic xmlns:a="http://schemas.openxmlformats.org/drawingml/2006/main">
+              <a:graphicData uri="http://schemas.openxmlformats.org/drawingml/2006/picture">
+                <pic:pic xmlns:pic="http://schemas.openxmlformats.org/drawingml/2006/picture">
+                  <pic:nvPicPr>
+                    <pic:cNvPr id="1224113727" name="Imagen 1" descr="Gráfico, Gráfico de líneas, Gráfico de dispersión&#10;&#10;Descripción generada automáticamente"/>
+                    <pic:cNvPicPr/>
+                  </pic:nvPicPr>
+                  <pic:blipFill>
+                    <a:blip r:embed="rId17"/>
+                    <a:stretch>
+                      <a:fillRect/>
+                    </a:stretch>
+                  </pic:blipFill>
+                  <pic:spPr>
+                    <a:xfrm>
+                      <a:off x="0" y="0"/>
+                      <a:ext cx="3828871" cy="2328754"/>
+                    </a:xfrm>
+                    <a:prstGeom prst="rect">
+                      <a:avLst/>
+                    </a:prstGeom>
+                  </pic:spPr>
+                </pic:pic>
+              </a:graphicData>
+            </a:graphic>
+          </wp:inline>
+        </w:drawing>
+      </w:r>
+    </w:p>
+    <w:p>
+      <w:pPr>
+        <w:pStyle w:val="Prrafodelista"/>
+        <w:jc w:val="both"/>
+      </w:pPr>
+    </w:p>
+    <w:p>
+      <w:pPr>
+        <w:pStyle w:val="Prrafodelista"/>
+        <w:jc w:val="both"/>
+      </w:pPr>
+      <w:r>
+        <w:t>De esto podemos interpretar que el modelo se esta comportant de buena manera y de fiorma positiva ya que tiende a inclinarse hacia el 100% de efectividad</w:t>
+      </w:r>
+    </w:p>
+    <w:p>
+      <w:pPr>
+        <w:pStyle w:val="Prrafodelista"/>
+        <w:jc w:val="both"/>
+      </w:pPr>
     </w:p>
     <w:p>
       <w:pPr>
@@ -3606,6 +4081,118 @@
 <file path=word/numbering.xml><?xml version="1.0" encoding="utf-8"?>
 <w:numbering xmlns:wpc="http://schemas.microsoft.com/office/word/2010/wordprocessingCanvas" xmlns:cx="http://schemas.microsoft.com/office/drawing/2014/chartex" xmlns:cx1="http://schemas.microsoft.com/office/drawing/2015/9/8/chartex" xmlns:cx2="http://schemas.microsoft.com/office/drawing/2015/10/21/chartex" xmlns:cx3="http://schemas.microsoft.com/office/drawing/2016/5/9/chartex" xmlns:cx4="http://schemas.microsoft.com/office/drawing/2016/5/10/chartex" xmlns:cx5="http://schemas.microsoft.com/office/drawing/2016/5/11/chartex" xmlns:cx6="http://schemas.microsoft.com/office/drawing/2016/5/12/chartex" xmlns:cx7="http://schemas.microsoft.com/office/drawing/2016/5/13/chartex" xmlns:cx8="http://schemas.microsoft.com/office/drawing/2016/5/14/chartex" xmlns:mc="http://schemas.openxmlformats.org/markup-compatibility/2006" xmlns:aink="http://schemas.microsoft.com/office/drawing/2016/ink" xmlns:am3d="http://schemas.microsoft.com/office/drawing/2017/model3d" xmlns:o="urn:schemas-microsoft-com:office:office" xmlns:oel="http://schemas.microsoft.com/office/2019/extlst" xmlns:r="http://schemas.openxmlformats.org/officeDocument/2006/relationships" xmlns:m="http://schemas.openxmlformats.org/officeDocument/2006/math" xmlns:v="urn:schemas-microsoft-com:vml" xmlns:wp14="http://schemas.microsoft.com/office/word/2010/wordprocessingDrawing" xmlns:wp="http://schemas.openxmlformats.org/drawingml/2006/wordprocessingDrawing" xmlns:w10="urn:schemas-microsoft-com:office:word" xmlns:w="http://schemas.openxmlformats.org/wordprocessingml/2006/main" xmlns:w14="http://schemas.microsoft.com/office/word/2010/wordml" xmlns:w15="http://schemas.microsoft.com/office/word/2012/wordml" xmlns:w16cex="http://schemas.microsoft.com/office/word/2018/wordml/cex" xmlns:w16cid="http://schemas.microsoft.com/office/word/2016/wordml/cid" xmlns:w16="http://schemas.microsoft.com/office/word/2018/wordml" xmlns:w16du="http://schemas.microsoft.com/office/word/2023/wordml/word16du" xmlns:w16sdtdh="http://schemas.microsoft.com/office/word/2020/wordml/sdtdatahash" xmlns:w16se="http://schemas.microsoft.com/office/word/2015/wordml/symex" xmlns:wpg="http://schemas.microsoft.com/office/word/2010/wordprocessingGroup" xmlns:wpi="http://schemas.microsoft.com/office/word/2010/wordprocessingInk" xmlns:wne="http://schemas.microsoft.com/office/word/2006/wordml" xmlns:wps="http://schemas.microsoft.com/office/word/2010/wordprocessingShape" mc:Ignorable="w14 w15 w16se w16cid w16 w16cex w16sdtdh w16du wp14">
   <w:abstractNum w:abstractNumId="0" w15:restartNumberingAfterBreak="0">
+    <w:nsid w:val="370B6E7C"/>
+    <w:multiLevelType w:val="hybridMultilevel"/>
+    <w:tmpl w:val="5A9EDBE2"/>
+    <w:lvl w:ilvl="0" w:tplc="49EAF6F2">
+      <w:numFmt w:val="bullet"/>
+      <w:lvlText w:val="-"/>
+      <w:lvlJc w:val="left"/>
+      <w:pPr>
+        <w:ind w:left="1776" w:hanging="360"/>
+      </w:pPr>
+      <w:rPr>
+        <w:rFonts w:ascii="Calibri" w:eastAsiaTheme="minorHAnsi" w:hAnsi="Calibri" w:cs="Calibri" w:hint="default"/>
+      </w:rPr>
+    </w:lvl>
+    <w:lvl w:ilvl="1" w:tplc="240A0003" w:tentative="1">
+      <w:start w:val="1"/>
+      <w:numFmt w:val="bullet"/>
+      <w:lvlText w:val="o"/>
+      <w:lvlJc w:val="left"/>
+      <w:pPr>
+        <w:ind w:left="2496" w:hanging="360"/>
+      </w:pPr>
+      <w:rPr>
+        <w:rFonts w:ascii="Courier New" w:hAnsi="Courier New" w:cs="Courier New" w:hint="default"/>
+      </w:rPr>
+    </w:lvl>
+    <w:lvl w:ilvl="2" w:tplc="240A0005" w:tentative="1">
+      <w:start w:val="1"/>
+      <w:numFmt w:val="bullet"/>
+      <w:lvlText w:val=""/>
+      <w:lvlJc w:val="left"/>
+      <w:pPr>
+        <w:ind w:left="3216" w:hanging="360"/>
+      </w:pPr>
+      <w:rPr>
+        <w:rFonts w:ascii="Wingdings" w:hAnsi="Wingdings" w:hint="default"/>
+      </w:rPr>
+    </w:lvl>
+    <w:lvl w:ilvl="3" w:tplc="240A0001" w:tentative="1">
+      <w:start w:val="1"/>
+      <w:numFmt w:val="bullet"/>
+      <w:lvlText w:val=""/>
+      <w:lvlJc w:val="left"/>
+      <w:pPr>
+        <w:ind w:left="3936" w:hanging="360"/>
+      </w:pPr>
+      <w:rPr>
+        <w:rFonts w:ascii="Symbol" w:hAnsi="Symbol" w:hint="default"/>
+      </w:rPr>
+    </w:lvl>
+    <w:lvl w:ilvl="4" w:tplc="240A0003" w:tentative="1">
+      <w:start w:val="1"/>
+      <w:numFmt w:val="bullet"/>
+      <w:lvlText w:val="o"/>
+      <w:lvlJc w:val="left"/>
+      <w:pPr>
+        <w:ind w:left="4656" w:hanging="360"/>
+      </w:pPr>
+      <w:rPr>
+        <w:rFonts w:ascii="Courier New" w:hAnsi="Courier New" w:cs="Courier New" w:hint="default"/>
+      </w:rPr>
+    </w:lvl>
+    <w:lvl w:ilvl="5" w:tplc="240A0005" w:tentative="1">
+      <w:start w:val="1"/>
+      <w:numFmt w:val="bullet"/>
+      <w:lvlText w:val=""/>
+      <w:lvlJc w:val="left"/>
+      <w:pPr>
+        <w:ind w:left="5376" w:hanging="360"/>
+      </w:pPr>
+      <w:rPr>
+        <w:rFonts w:ascii="Wingdings" w:hAnsi="Wingdings" w:hint="default"/>
+      </w:rPr>
+    </w:lvl>
+    <w:lvl w:ilvl="6" w:tplc="240A0001" w:tentative="1">
+      <w:start w:val="1"/>
+      <w:numFmt w:val="bullet"/>
+      <w:lvlText w:val=""/>
+      <w:lvlJc w:val="left"/>
+      <w:pPr>
+        <w:ind w:left="6096" w:hanging="360"/>
+      </w:pPr>
+      <w:rPr>
+        <w:rFonts w:ascii="Symbol" w:hAnsi="Symbol" w:hint="default"/>
+      </w:rPr>
+    </w:lvl>
+    <w:lvl w:ilvl="7" w:tplc="240A0003" w:tentative="1">
+      <w:start w:val="1"/>
+      <w:numFmt w:val="bullet"/>
+      <w:lvlText w:val="o"/>
+      <w:lvlJc w:val="left"/>
+      <w:pPr>
+        <w:ind w:left="6816" w:hanging="360"/>
+      </w:pPr>
+      <w:rPr>
+        <w:rFonts w:ascii="Courier New" w:hAnsi="Courier New" w:cs="Courier New" w:hint="default"/>
+      </w:rPr>
+    </w:lvl>
+    <w:lvl w:ilvl="8" w:tplc="240A0005" w:tentative="1">
+      <w:start w:val="1"/>
+      <w:numFmt w:val="bullet"/>
+      <w:lvlText w:val=""/>
+      <w:lvlJc w:val="left"/>
+      <w:pPr>
+        <w:ind w:left="7536" w:hanging="360"/>
+      </w:pPr>
+      <w:rPr>
+        <w:rFonts w:ascii="Wingdings" w:hAnsi="Wingdings" w:hint="default"/>
+      </w:rPr>
+    </w:lvl>
+  </w:abstractNum>
+  <w:abstractNum w:abstractNumId="1" w15:restartNumberingAfterBreak="0">
     <w:nsid w:val="4E8D4603"/>
     <w:multiLevelType w:val="hybridMultilevel"/>
     <w:tmpl w:val="B6C09A8A"/>
@@ -3717,7 +4304,7 @@
       </w:rPr>
     </w:lvl>
   </w:abstractNum>
-  <w:abstractNum w:abstractNumId="1" w15:restartNumberingAfterBreak="0">
+  <w:abstractNum w:abstractNumId="2" w15:restartNumberingAfterBreak="0">
     <w:nsid w:val="6AA50468"/>
     <w:multiLevelType w:val="hybridMultilevel"/>
     <w:tmpl w:val="DE341334"/>
@@ -3807,9 +4394,12 @@
     </w:lvl>
   </w:abstractNum>
   <w:num w:numId="1" w16cid:durableId="1196118811">
+    <w:abstractNumId w:val="2"/>
+  </w:num>
+  <w:num w:numId="2" w16cid:durableId="448091136">
     <w:abstractNumId w:val="1"/>
   </w:num>
-  <w:num w:numId="2" w16cid:durableId="448091136">
+  <w:num w:numId="3" w16cid:durableId="1432822132">
     <w:abstractNumId w:val="0"/>
   </w:num>
 </w:numbering>
@@ -4254,6 +4844,17 @@
       <w:contextualSpacing/>
     </w:pPr>
   </w:style>
+  <w:style w:type="character" w:styleId="Textoennegrita">
+    <w:name w:val="Strong"/>
+    <w:basedOn w:val="Fuentedeprrafopredeter"/>
+    <w:uiPriority w:val="22"/>
+    <w:qFormat/>
+    <w:rsid w:val="00CE634B"/>
+    <w:rPr>
+      <w:b/>
+      <w:bCs/>
+    </w:rPr>
+  </w:style>
 </w:styles>
 </file>
 

</xml_diff>